<commit_message>
Table d'adressage et questions complétés
</commit_message>
<xml_diff>
--- a/Projet_B1_Infra.docx
+++ b/Projet_B1_Infra.docx
@@ -75,7 +75,6 @@
       </w:r>
     </w:p>
     <w:p>
-      <w:bookmarkStart w:id="0" w:name="_GoBack"/>
       <w:r>
         <w:rPr>
           <w:noProof/>
@@ -144,7 +143,6 @@
           </mc:Fallback>
         </mc:AlternateContent>
       </w:r>
-      <w:bookmarkEnd w:id="0"/>
       <w:r>
         <w:rPr>
           <w:noProof/>
@@ -1750,35 +1748,632 @@
     </w:p>
     <w:p>
       <w:r>
+        <w:t>3</w:t>
+      </w:r>
+    </w:p>
+    <w:p>
+      <w:r>
         <w:t xml:space="preserve">Question : Combien d'hôtes déploierez-vous dans chaque sous-réseau ? </w:t>
       </w:r>
     </w:p>
     <w:p>
       <w:r>
+        <w:t>4094</w:t>
+      </w:r>
+    </w:p>
+    <w:p>
+      <w:r>
         <w:t xml:space="preserve">Question : Quel masque de sous-réseau utiliserez-vous pour chaque filiale ? </w:t>
       </w:r>
     </w:p>
     <w:p>
       <w:r>
+        <w:lastRenderedPageBreak/>
+        <w:t>255.255.240.0</w:t>
+      </w:r>
+    </w:p>
+    <w:p>
+      <w:r>
         <w:t xml:space="preserve">Question : Quelles sont les adresses de sous-réseau pour chaque filiale ? </w:t>
       </w:r>
     </w:p>
+    <w:p>
+      <w:r>
+        <w:t xml:space="preserve">1sr: </w:t>
+      </w:r>
+      <w:r>
+        <w:t>172.16.16.0</w:t>
+      </w:r>
+    </w:p>
+    <w:p>
+      <w:r>
+        <w:t xml:space="preserve">2SR: </w:t>
+      </w:r>
+      <w:r>
+        <w:t>172.16.32.0</w:t>
+      </w:r>
+    </w:p>
+    <w:p>
+      <w:r>
+        <w:t xml:space="preserve">3SR: </w:t>
+      </w:r>
+      <w:r>
+        <w:t>172.16.48.0</w:t>
+      </w:r>
+    </w:p>
     <w:p/>
     <w:p>
       <w:r>
-        <w:lastRenderedPageBreak/>
         <w:t xml:space="preserve">Question : Quelle est la plage d'adresses d'hôte dans chaque filiale ? </w:t>
       </w:r>
     </w:p>
     <w:p>
       <w:r>
+        <w:rPr>
+          <w:noProof/>
+        </w:rPr>
+        <mc:AlternateContent>
+          <mc:Choice Requires="wps">
+            <w:drawing>
+              <wp:anchor distT="0" distB="0" distL="114300" distR="114300" simplePos="0" relativeHeight="251695104" behindDoc="0" locked="0" layoutInCell="1" allowOverlap="1" wp14:anchorId="1B6522BA" wp14:editId="11F1EBA0">
+                <wp:simplePos x="0" y="0"/>
+                <wp:positionH relativeFrom="column">
+                  <wp:posOffset>-226828</wp:posOffset>
+                </wp:positionH>
+                <wp:positionV relativeFrom="paragraph">
+                  <wp:posOffset>188654</wp:posOffset>
+                </wp:positionV>
+                <wp:extent cx="283099" cy="648970"/>
+                <wp:effectExtent l="38100" t="0" r="22225" b="17780"/>
+                <wp:wrapNone/>
+                <wp:docPr id="18" name="Accolade ouvrante 18"/>
+                <wp:cNvGraphicFramePr/>
+                <a:graphic xmlns:a="http://schemas.openxmlformats.org/drawingml/2006/main">
+                  <a:graphicData uri="http://schemas.microsoft.com/office/word/2010/wordprocessingShape">
+                    <wps:wsp>
+                      <wps:cNvSpPr/>
+                      <wps:spPr>
+                        <a:xfrm>
+                          <a:off x="0" y="0"/>
+                          <a:ext cx="283099" cy="648970"/>
+                        </a:xfrm>
+                        <a:prstGeom prst="leftBrace">
+                          <a:avLst>
+                            <a:gd name="adj1" fmla="val 8333"/>
+                            <a:gd name="adj2" fmla="val 52042"/>
+                          </a:avLst>
+                        </a:prstGeom>
+                      </wps:spPr>
+                      <wps:style>
+                        <a:lnRef idx="1">
+                          <a:schemeClr val="accent1"/>
+                        </a:lnRef>
+                        <a:fillRef idx="0">
+                          <a:schemeClr val="accent1"/>
+                        </a:fillRef>
+                        <a:effectRef idx="0">
+                          <a:schemeClr val="accent1"/>
+                        </a:effectRef>
+                        <a:fontRef idx="minor">
+                          <a:schemeClr val="tx1"/>
+                        </a:fontRef>
+                      </wps:style>
+                      <wps:bodyPr rot="0" spcFirstLastPara="0" vertOverflow="overflow" horzOverflow="overflow" vert="horz" wrap="square" lIns="91440" tIns="45720" rIns="91440" bIns="45720" numCol="1" spcCol="0" rtlCol="0" fromWordArt="0" anchor="ctr" anchorCtr="0" forceAA="0" compatLnSpc="1">
+                        <a:prstTxWarp prst="textNoShape">
+                          <a:avLst/>
+                        </a:prstTxWarp>
+                        <a:noAutofit/>
+                      </wps:bodyPr>
+                    </wps:wsp>
+                  </a:graphicData>
+                </a:graphic>
+                <wp14:sizeRelH relativeFrom="margin">
+                  <wp14:pctWidth>0</wp14:pctWidth>
+                </wp14:sizeRelH>
+                <wp14:sizeRelV relativeFrom="margin">
+                  <wp14:pctHeight>0</wp14:pctHeight>
+                </wp14:sizeRelV>
+              </wp:anchor>
+            </w:drawing>
+          </mc:Choice>
+          <mc:Fallback>
+            <w:pict>
+              <v:shapetype w14:anchorId="0D11E7E2" id="_x0000_t87" coordsize="21600,21600" o:spt="87" adj="1800,10800" path="m21600,qx10800@0l10800@2qy0@11,10800@3l10800@1qy21600,21600e" filled="f">
+                <v:formulas>
+                  <v:f eqn="val #0"/>
+                  <v:f eqn="sum 21600 0 #0"/>
+                  <v:f eqn="sum #1 0 #0"/>
+                  <v:f eqn="sum #1 #0 0"/>
+                  <v:f eqn="prod #0 9598 32768"/>
+                  <v:f eqn="sum 21600 0 @4"/>
+                  <v:f eqn="sum 21600 0 #1"/>
+                  <v:f eqn="min #1 @6"/>
+                  <v:f eqn="prod @7 1 2"/>
+                  <v:f eqn="prod #0 2 1"/>
+                  <v:f eqn="sum 21600 0 @9"/>
+                  <v:f eqn="val #1"/>
+                </v:formulas>
+                <v:path arrowok="t" o:connecttype="custom" o:connectlocs="21600,0;0,10800;21600,21600" textboxrect="13963,@4,21600,@5"/>
+                <v:handles>
+                  <v:h position="center,#0" yrange="0,@8"/>
+                  <v:h position="topLeft,#1" yrange="@9,@10"/>
+                </v:handles>
+              </v:shapetype>
+              <v:shape id="Accolade ouvrante 18" o:spid="_x0000_s1026" type="#_x0000_t87" style="position:absolute;margin-left:-17.85pt;margin-top:14.85pt;width:22.3pt;height:51.1pt;z-index:251695104;visibility:visible;mso-wrap-style:square;mso-width-percent:0;mso-height-percent:0;mso-wrap-distance-left:9pt;mso-wrap-distance-top:0;mso-wrap-distance-right:9pt;mso-wrap-distance-bottom:0;mso-position-horizontal:absolute;mso-position-horizontal-relative:text;mso-position-vertical:absolute;mso-position-vertical-relative:text;mso-width-percent:0;mso-height-percent:0;mso-width-relative:margin;mso-height-relative:margin;v-text-anchor:middle" o:gfxdata="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" adj="785,11241" strokecolor="#4472c4 [3204]" strokeweight=".5pt">
+                <v:stroke joinstyle="miter"/>
+              </v:shape>
+            </w:pict>
+          </mc:Fallback>
+        </mc:AlternateContent>
+      </w:r>
+    </w:p>
+    <w:p>
+      <w:bookmarkStart w:id="0" w:name="_Hlk506370416"/>
+      <w:r>
+        <w:rPr>
+          <w:noProof/>
+        </w:rPr>
+        <mc:AlternateContent>
+          <mc:Choice Requires="wps">
+            <w:drawing>
+              <wp:anchor distT="0" distB="0" distL="114300" distR="114300" simplePos="0" relativeHeight="251689984" behindDoc="0" locked="0" layoutInCell="1" allowOverlap="1" wp14:anchorId="5958330B" wp14:editId="27AB190B">
+                <wp:simplePos x="0" y="0"/>
+                <wp:positionH relativeFrom="column">
+                  <wp:posOffset>-800404</wp:posOffset>
+                </wp:positionH>
+                <wp:positionV relativeFrom="paragraph">
+                  <wp:posOffset>112782</wp:posOffset>
+                </wp:positionV>
+                <wp:extent cx="456703" cy="318052"/>
+                <wp:effectExtent l="0" t="0" r="19685" b="25400"/>
+                <wp:wrapNone/>
+                <wp:docPr id="22" name="Zone de texte 22"/>
+                <wp:cNvGraphicFramePr/>
+                <a:graphic xmlns:a="http://schemas.openxmlformats.org/drawingml/2006/main">
+                  <a:graphicData uri="http://schemas.microsoft.com/office/word/2010/wordprocessingShape">
+                    <wps:wsp>
+                      <wps:cNvSpPr txBox="1"/>
+                      <wps:spPr>
+                        <a:xfrm>
+                          <a:off x="0" y="0"/>
+                          <a:ext cx="456703" cy="318052"/>
+                        </a:xfrm>
+                        <a:prstGeom prst="rect">
+                          <a:avLst/>
+                        </a:prstGeom>
+                        <a:solidFill>
+                          <a:schemeClr val="lt1"/>
+                        </a:solidFill>
+                        <a:ln w="6350">
+                          <a:solidFill>
+                            <a:prstClr val="black"/>
+                          </a:solidFill>
+                        </a:ln>
+                      </wps:spPr>
+                      <wps:txbx>
+                        <w:txbxContent>
+                          <w:p>
+                            <w:r>
+                              <w:t>QG</w:t>
+                            </w:r>
+                          </w:p>
+                        </w:txbxContent>
+                      </wps:txbx>
+                      <wps:bodyPr rot="0" spcFirstLastPara="0" vertOverflow="overflow" horzOverflow="overflow" vert="horz" wrap="square" lIns="91440" tIns="45720" rIns="91440" bIns="45720" numCol="1" spcCol="0" rtlCol="0" fromWordArt="0" anchor="t" anchorCtr="0" forceAA="0" compatLnSpc="1">
+                        <a:prstTxWarp prst="textNoShape">
+                          <a:avLst/>
+                        </a:prstTxWarp>
+                        <a:noAutofit/>
+                      </wps:bodyPr>
+                    </wps:wsp>
+                  </a:graphicData>
+                </a:graphic>
+                <wp14:sizeRelH relativeFrom="margin">
+                  <wp14:pctWidth>0</wp14:pctWidth>
+                </wp14:sizeRelH>
+              </wp:anchor>
+            </w:drawing>
+          </mc:Choice>
+          <mc:Fallback>
+            <w:pict>
+              <v:shape w14:anchorId="5958330B" id="Zone de texte 22" o:spid="_x0000_s1030" type="#_x0000_t202" style="position:absolute;margin-left:-63pt;margin-top:8.9pt;width:35.95pt;height:25.05pt;z-index:251689984;visibility:visible;mso-wrap-style:square;mso-width-percent:0;mso-wrap-distance-left:9pt;mso-wrap-distance-top:0;mso-wrap-distance-right:9pt;mso-wrap-distance-bottom:0;mso-position-horizontal:absolute;mso-position-horizontal-relative:text;mso-position-vertical:absolute;mso-position-vertical-relative:text;mso-width-percent:0;mso-width-relative:margin;v-text-anchor:top" o:gfxdata="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" fillcolor="white [3201]" strokeweight=".5pt">
+                <v:textbox>
+                  <w:txbxContent>
+                    <w:p>
+                      <w:r>
+                        <w:t>QG</w:t>
+                      </w:r>
+                    </w:p>
+                  </w:txbxContent>
+                </v:textbox>
+              </v:shape>
+            </w:pict>
+          </mc:Fallback>
+        </mc:AlternateContent>
+      </w:r>
+      <w:r>
+        <w:t>1</w:t>
+      </w:r>
+      <w:r>
+        <w:rPr>
+          <w:vertAlign w:val="superscript"/>
+        </w:rPr>
+        <w:t>er</w:t>
+      </w:r>
+      <w:r>
+        <w:t xml:space="preserve"> IP valide : 172.16.16.1</w:t>
+      </w:r>
+    </w:p>
+    <w:p>
+      <w:r>
+        <w:t>Dernière IP valide : 172.16.31.254</w:t>
+      </w:r>
+    </w:p>
+    <w:bookmarkEnd w:id="0"/>
+    <w:p>
+      <w:r>
+        <w:rPr>
+          <w:noProof/>
+        </w:rPr>
+        <mc:AlternateContent>
+          <mc:Choice Requires="wps">
+            <w:drawing>
+              <wp:anchor distT="0" distB="0" distL="114300" distR="114300" simplePos="0" relativeHeight="251691008" behindDoc="0" locked="0" layoutInCell="1" allowOverlap="1" wp14:anchorId="69EC91FC" wp14:editId="33A96C54">
+                <wp:simplePos x="0" y="0"/>
+                <wp:positionH relativeFrom="column">
+                  <wp:posOffset>-801757</wp:posOffset>
+                </wp:positionH>
+                <wp:positionV relativeFrom="paragraph">
+                  <wp:posOffset>368079</wp:posOffset>
+                </wp:positionV>
+                <wp:extent cx="456703" cy="318052"/>
+                <wp:effectExtent l="0" t="0" r="19685" b="25400"/>
+                <wp:wrapNone/>
+                <wp:docPr id="23" name="Zone de texte 23"/>
+                <wp:cNvGraphicFramePr/>
+                <a:graphic xmlns:a="http://schemas.openxmlformats.org/drawingml/2006/main">
+                  <a:graphicData uri="http://schemas.microsoft.com/office/word/2010/wordprocessingShape">
+                    <wps:wsp>
+                      <wps:cNvSpPr txBox="1"/>
+                      <wps:spPr>
+                        <a:xfrm>
+                          <a:off x="0" y="0"/>
+                          <a:ext cx="456703" cy="318052"/>
+                        </a:xfrm>
+                        <a:prstGeom prst="rect">
+                          <a:avLst/>
+                        </a:prstGeom>
+                        <a:solidFill>
+                          <a:schemeClr val="lt1"/>
+                        </a:solidFill>
+                        <a:ln w="6350">
+                          <a:solidFill>
+                            <a:prstClr val="black"/>
+                          </a:solidFill>
+                        </a:ln>
+                      </wps:spPr>
+                      <wps:txbx>
+                        <w:txbxContent>
+                          <w:p>
+                            <w:r>
+                              <w:t xml:space="preserve">1 R </w:t>
+                            </w:r>
+                          </w:p>
+                        </w:txbxContent>
+                      </wps:txbx>
+                      <wps:bodyPr rot="0" spcFirstLastPara="0" vertOverflow="overflow" horzOverflow="overflow" vert="horz" wrap="square" lIns="91440" tIns="45720" rIns="91440" bIns="45720" numCol="1" spcCol="0" rtlCol="0" fromWordArt="0" anchor="t" anchorCtr="0" forceAA="0" compatLnSpc="1">
+                        <a:prstTxWarp prst="textNoShape">
+                          <a:avLst/>
+                        </a:prstTxWarp>
+                        <a:noAutofit/>
+                      </wps:bodyPr>
+                    </wps:wsp>
+                  </a:graphicData>
+                </a:graphic>
+                <wp14:sizeRelH relativeFrom="margin">
+                  <wp14:pctWidth>0</wp14:pctWidth>
+                </wp14:sizeRelH>
+              </wp:anchor>
+            </w:drawing>
+          </mc:Choice>
+          <mc:Fallback>
+            <w:pict>
+              <v:shape w14:anchorId="69EC91FC" id="Zone de texte 23" o:spid="_x0000_s1031" type="#_x0000_t202" style="position:absolute;margin-left:-63.15pt;margin-top:29pt;width:35.95pt;height:25.05pt;z-index:251691008;visibility:visible;mso-wrap-style:square;mso-width-percent:0;mso-wrap-distance-left:9pt;mso-wrap-distance-top:0;mso-wrap-distance-right:9pt;mso-wrap-distance-bottom:0;mso-position-horizontal:absolute;mso-position-horizontal-relative:text;mso-position-vertical:absolute;mso-position-vertical-relative:text;mso-width-percent:0;mso-width-relative:margin;v-text-anchor:top" o:gfxdata="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" fillcolor="white [3201]" strokeweight=".5pt">
+                <v:textbox>
+                  <w:txbxContent>
+                    <w:p>
+                      <w:r>
+                        <w:t xml:space="preserve">1 R </w:t>
+                      </w:r>
+                    </w:p>
+                  </w:txbxContent>
+                </v:textbox>
+              </v:shape>
+            </w:pict>
+          </mc:Fallback>
+        </mc:AlternateContent>
+      </w:r>
+      <w:r>
+        <w:rPr>
+          <w:noProof/>
+        </w:rPr>
+        <mc:AlternateContent>
+          <mc:Choice Requires="wps">
+            <w:drawing>
+              <wp:anchor distT="0" distB="0" distL="114300" distR="114300" simplePos="0" relativeHeight="251686912" behindDoc="0" locked="0" layoutInCell="1" allowOverlap="1" wp14:anchorId="05ADAF0E" wp14:editId="73216C12">
+                <wp:simplePos x="0" y="0"/>
+                <wp:positionH relativeFrom="column">
+                  <wp:posOffset>-225425</wp:posOffset>
+                </wp:positionH>
+                <wp:positionV relativeFrom="paragraph">
+                  <wp:posOffset>191163</wp:posOffset>
+                </wp:positionV>
+                <wp:extent cx="283099" cy="648970"/>
+                <wp:effectExtent l="38100" t="0" r="22225" b="17780"/>
+                <wp:wrapNone/>
+                <wp:docPr id="19" name="Accolade ouvrante 19"/>
+                <wp:cNvGraphicFramePr/>
+                <a:graphic xmlns:a="http://schemas.openxmlformats.org/drawingml/2006/main">
+                  <a:graphicData uri="http://schemas.microsoft.com/office/word/2010/wordprocessingShape">
+                    <wps:wsp>
+                      <wps:cNvSpPr/>
+                      <wps:spPr>
+                        <a:xfrm>
+                          <a:off x="0" y="0"/>
+                          <a:ext cx="283099" cy="648970"/>
+                        </a:xfrm>
+                        <a:prstGeom prst="leftBrace">
+                          <a:avLst>
+                            <a:gd name="adj1" fmla="val 8333"/>
+                            <a:gd name="adj2" fmla="val 52042"/>
+                          </a:avLst>
+                        </a:prstGeom>
+                      </wps:spPr>
+                      <wps:style>
+                        <a:lnRef idx="1">
+                          <a:schemeClr val="accent1"/>
+                        </a:lnRef>
+                        <a:fillRef idx="0">
+                          <a:schemeClr val="accent1"/>
+                        </a:fillRef>
+                        <a:effectRef idx="0">
+                          <a:schemeClr val="accent1"/>
+                        </a:effectRef>
+                        <a:fontRef idx="minor">
+                          <a:schemeClr val="tx1"/>
+                        </a:fontRef>
+                      </wps:style>
+                      <wps:bodyPr rot="0" spcFirstLastPara="0" vertOverflow="overflow" horzOverflow="overflow" vert="horz" wrap="square" lIns="91440" tIns="45720" rIns="91440" bIns="45720" numCol="1" spcCol="0" rtlCol="0" fromWordArt="0" anchor="ctr" anchorCtr="0" forceAA="0" compatLnSpc="1">
+                        <a:prstTxWarp prst="textNoShape">
+                          <a:avLst/>
+                        </a:prstTxWarp>
+                        <a:noAutofit/>
+                      </wps:bodyPr>
+                    </wps:wsp>
+                  </a:graphicData>
+                </a:graphic>
+                <wp14:sizeRelH relativeFrom="margin">
+                  <wp14:pctWidth>0</wp14:pctWidth>
+                </wp14:sizeRelH>
+                <wp14:sizeRelV relativeFrom="margin">
+                  <wp14:pctHeight>0</wp14:pctHeight>
+                </wp14:sizeRelV>
+              </wp:anchor>
+            </w:drawing>
+          </mc:Choice>
+          <mc:Fallback>
+            <w:pict>
+              <v:shape w14:anchorId="5AD6B478" id="Accolade ouvrante 19" o:spid="_x0000_s1026" type="#_x0000_t87" style="position:absolute;margin-left:-17.75pt;margin-top:15.05pt;width:22.3pt;height:51.1pt;z-index:251686912;visibility:visible;mso-wrap-style:square;mso-width-percent:0;mso-height-percent:0;mso-wrap-distance-left:9pt;mso-wrap-distance-top:0;mso-wrap-distance-right:9pt;mso-wrap-distance-bottom:0;mso-position-horizontal:absolute;mso-position-horizontal-relative:text;mso-position-vertical:absolute;mso-position-vertical-relative:text;mso-width-percent:0;mso-height-percent:0;mso-width-relative:margin;mso-height-relative:margin;v-text-anchor:middle" o:gfxdata="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" adj="785,11241" strokecolor="#4472c4 [3204]" strokeweight=".5pt">
+                <v:stroke joinstyle="miter"/>
+              </v:shape>
+            </w:pict>
+          </mc:Fallback>
+        </mc:AlternateContent>
+      </w:r>
+    </w:p>
+    <w:p>
+      <w:r>
+        <w:t>172.16.0010 0000. 0000 0001 : 172.16.32.1</w:t>
+      </w:r>
+    </w:p>
+    <w:p>
+      <w:r>
+        <w:t>172.16.0010 1111. 1111 1110 : 172.16.47.254</w:t>
+      </w:r>
+    </w:p>
+    <w:p>
+      <w:r>
+        <w:rPr>
+          <w:noProof/>
+        </w:rPr>
+        <mc:AlternateContent>
+          <mc:Choice Requires="wps">
+            <w:drawing>
+              <wp:anchor distT="0" distB="0" distL="114300" distR="114300" simplePos="0" relativeHeight="251692032" behindDoc="0" locked="0" layoutInCell="1" allowOverlap="1" wp14:anchorId="643BF363" wp14:editId="6AF4F8C0">
+                <wp:simplePos x="0" y="0"/>
+                <wp:positionH relativeFrom="column">
+                  <wp:posOffset>-801757</wp:posOffset>
+                </wp:positionH>
+                <wp:positionV relativeFrom="paragraph">
+                  <wp:posOffset>374070</wp:posOffset>
+                </wp:positionV>
+                <wp:extent cx="456703" cy="318052"/>
+                <wp:effectExtent l="0" t="0" r="19685" b="25400"/>
+                <wp:wrapNone/>
+                <wp:docPr id="24" name="Zone de texte 24"/>
+                <wp:cNvGraphicFramePr/>
+                <a:graphic xmlns:a="http://schemas.openxmlformats.org/drawingml/2006/main">
+                  <a:graphicData uri="http://schemas.microsoft.com/office/word/2010/wordprocessingShape">
+                    <wps:wsp>
+                      <wps:cNvSpPr txBox="1"/>
+                      <wps:spPr>
+                        <a:xfrm>
+                          <a:off x="0" y="0"/>
+                          <a:ext cx="456703" cy="318052"/>
+                        </a:xfrm>
+                        <a:prstGeom prst="rect">
+                          <a:avLst/>
+                        </a:prstGeom>
+                        <a:solidFill>
+                          <a:schemeClr val="lt1"/>
+                        </a:solidFill>
+                        <a:ln w="6350">
+                          <a:solidFill>
+                            <a:prstClr val="black"/>
+                          </a:solidFill>
+                        </a:ln>
+                      </wps:spPr>
+                      <wps:txbx>
+                        <w:txbxContent>
+                          <w:p>
+                            <w:r>
+                              <w:t xml:space="preserve">2 R </w:t>
+                            </w:r>
+                          </w:p>
+                        </w:txbxContent>
+                      </wps:txbx>
+                      <wps:bodyPr rot="0" spcFirstLastPara="0" vertOverflow="overflow" horzOverflow="overflow" vert="horz" wrap="square" lIns="91440" tIns="45720" rIns="91440" bIns="45720" numCol="1" spcCol="0" rtlCol="0" fromWordArt="0" anchor="t" anchorCtr="0" forceAA="0" compatLnSpc="1">
+                        <a:prstTxWarp prst="textNoShape">
+                          <a:avLst/>
+                        </a:prstTxWarp>
+                        <a:noAutofit/>
+                      </wps:bodyPr>
+                    </wps:wsp>
+                  </a:graphicData>
+                </a:graphic>
+                <wp14:sizeRelH relativeFrom="margin">
+                  <wp14:pctWidth>0</wp14:pctWidth>
+                </wp14:sizeRelH>
+              </wp:anchor>
+            </w:drawing>
+          </mc:Choice>
+          <mc:Fallback>
+            <w:pict>
+              <v:shape w14:anchorId="643BF363" id="Zone de texte 24" o:spid="_x0000_s1032" type="#_x0000_t202" style="position:absolute;margin-left:-63.15pt;margin-top:29.45pt;width:35.95pt;height:25.05pt;z-index:251692032;visibility:visible;mso-wrap-style:square;mso-width-percent:0;mso-wrap-distance-left:9pt;mso-wrap-distance-top:0;mso-wrap-distance-right:9pt;mso-wrap-distance-bottom:0;mso-position-horizontal:absolute;mso-position-horizontal-relative:text;mso-position-vertical:absolute;mso-position-vertical-relative:text;mso-width-percent:0;mso-width-relative:margin;v-text-anchor:top" o:gfxdata="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" fillcolor="white [3201]" strokeweight=".5pt">
+                <v:textbox>
+                  <w:txbxContent>
+                    <w:p>
+                      <w:r>
+                        <w:t xml:space="preserve">2 R </w:t>
+                      </w:r>
+                    </w:p>
+                  </w:txbxContent>
+                </v:textbox>
+              </v:shape>
+            </w:pict>
+          </mc:Fallback>
+        </mc:AlternateContent>
+      </w:r>
+      <w:r>
+        <w:rPr>
+          <w:noProof/>
+        </w:rPr>
+        <mc:AlternateContent>
+          <mc:Choice Requires="wps">
+            <w:drawing>
+              <wp:anchor distT="0" distB="0" distL="114300" distR="114300" simplePos="0" relativeHeight="251687936" behindDoc="0" locked="0" layoutInCell="1" allowOverlap="1" wp14:anchorId="52F7CB25" wp14:editId="07392BC7">
+                <wp:simplePos x="0" y="0"/>
+                <wp:positionH relativeFrom="column">
+                  <wp:posOffset>-225287</wp:posOffset>
+                </wp:positionH>
+                <wp:positionV relativeFrom="paragraph">
+                  <wp:posOffset>188540</wp:posOffset>
+                </wp:positionV>
+                <wp:extent cx="283099" cy="648970"/>
+                <wp:effectExtent l="38100" t="0" r="22225" b="17780"/>
+                <wp:wrapNone/>
+                <wp:docPr id="20" name="Accolade ouvrante 20"/>
+                <wp:cNvGraphicFramePr/>
+                <a:graphic xmlns:a="http://schemas.openxmlformats.org/drawingml/2006/main">
+                  <a:graphicData uri="http://schemas.microsoft.com/office/word/2010/wordprocessingShape">
+                    <wps:wsp>
+                      <wps:cNvSpPr/>
+                      <wps:spPr>
+                        <a:xfrm>
+                          <a:off x="0" y="0"/>
+                          <a:ext cx="283099" cy="648970"/>
+                        </a:xfrm>
+                        <a:prstGeom prst="leftBrace">
+                          <a:avLst>
+                            <a:gd name="adj1" fmla="val 8333"/>
+                            <a:gd name="adj2" fmla="val 52042"/>
+                          </a:avLst>
+                        </a:prstGeom>
+                      </wps:spPr>
+                      <wps:style>
+                        <a:lnRef idx="1">
+                          <a:schemeClr val="accent1"/>
+                        </a:lnRef>
+                        <a:fillRef idx="0">
+                          <a:schemeClr val="accent1"/>
+                        </a:fillRef>
+                        <a:effectRef idx="0">
+                          <a:schemeClr val="accent1"/>
+                        </a:effectRef>
+                        <a:fontRef idx="minor">
+                          <a:schemeClr val="tx1"/>
+                        </a:fontRef>
+                      </wps:style>
+                      <wps:bodyPr rot="0" spcFirstLastPara="0" vertOverflow="overflow" horzOverflow="overflow" vert="horz" wrap="square" lIns="91440" tIns="45720" rIns="91440" bIns="45720" numCol="1" spcCol="0" rtlCol="0" fromWordArt="0" anchor="ctr" anchorCtr="0" forceAA="0" compatLnSpc="1">
+                        <a:prstTxWarp prst="textNoShape">
+                          <a:avLst/>
+                        </a:prstTxWarp>
+                        <a:noAutofit/>
+                      </wps:bodyPr>
+                    </wps:wsp>
+                  </a:graphicData>
+                </a:graphic>
+                <wp14:sizeRelH relativeFrom="margin">
+                  <wp14:pctWidth>0</wp14:pctWidth>
+                </wp14:sizeRelH>
+                <wp14:sizeRelV relativeFrom="margin">
+                  <wp14:pctHeight>0</wp14:pctHeight>
+                </wp14:sizeRelV>
+              </wp:anchor>
+            </w:drawing>
+          </mc:Choice>
+          <mc:Fallback>
+            <w:pict>
+              <v:shape w14:anchorId="0504E30D" id="Accolade ouvrante 20" o:spid="_x0000_s1026" type="#_x0000_t87" style="position:absolute;margin-left:-17.75pt;margin-top:14.85pt;width:22.3pt;height:51.1pt;z-index:251687936;visibility:visible;mso-wrap-style:square;mso-width-percent:0;mso-height-percent:0;mso-wrap-distance-left:9pt;mso-wrap-distance-top:0;mso-wrap-distance-right:9pt;mso-wrap-distance-bottom:0;mso-position-horizontal:absolute;mso-position-horizontal-relative:text;mso-position-vertical:absolute;mso-position-vertical-relative:text;mso-width-percent:0;mso-height-percent:0;mso-width-relative:margin;mso-height-relative:margin;v-text-anchor:middle" o:gfxdata="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" adj="785,11241" strokecolor="#4472c4 [3204]" strokeweight=".5pt">
+                <v:stroke joinstyle="miter"/>
+              </v:shape>
+            </w:pict>
+          </mc:Fallback>
+        </mc:AlternateContent>
+      </w:r>
+    </w:p>
+    <w:p>
+      <w:r>
+        <w:t>172.16.48.1</w:t>
+      </w:r>
+    </w:p>
+    <w:p>
+      <w:r>
+        <w:t>172.16.63.254</w:t>
+      </w:r>
+    </w:p>
+    <w:p/>
+    <w:p>
+      <w:r>
         <w:t xml:space="preserve">Question : Ce scénario requiert-il des adresses IP publiques ? </w:t>
       </w:r>
     </w:p>
     <w:p>
       <w:r>
+        <w:t>Oui</w:t>
+      </w:r>
+    </w:p>
+    <w:p>
+      <w:r>
         <w:t>Question : Quelles autres adresses IP privées pouvez-vous utiliser ?</w:t>
       </w:r>
+    </w:p>
+    <w:p>
+      <w:r>
+        <w:t>aucune car les idresse privée sont comprise entre 172.16.0.1 à 172.32.255.254</w:t>
+      </w:r>
+      <w:bookmarkStart w:id="1" w:name="_GoBack"/>
+      <w:bookmarkEnd w:id="1"/>
     </w:p>
     <w:p>
       <w:r>
@@ -1882,7 +2477,7 @@
           </mc:Choice>
           <mc:Fallback>
             <w:pict>
-              <v:shape id="Zone de texte 15" o:spid="_x0000_s1030" type="#_x0000_t202" style="position:absolute;margin-left:313.65pt;margin-top:21.2pt;width:97.5pt;height:107.4pt;z-index:251668480;visibility:visible;mso-wrap-style:square;mso-wrap-distance-left:9pt;mso-wrap-distance-top:0;mso-wrap-distance-right:9pt;mso-wrap-distance-bottom:0;mso-position-horizontal:absolute;mso-position-horizontal-relative:text;mso-position-vertical:absolute;mso-position-vertical-relative:text;v-text-anchor:top" o:gfxdata="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" strokeweight=".17625mm">
+              <v:shape id="Zone de texte 15" o:spid="_x0000_s1033" type="#_x0000_t202" style="position:absolute;margin-left:313.65pt;margin-top:21.2pt;width:97.5pt;height:107.4pt;z-index:251668480;visibility:visible;mso-wrap-style:square;mso-wrap-distance-left:9pt;mso-wrap-distance-top:0;mso-wrap-distance-right:9pt;mso-wrap-distance-bottom:0;mso-position-horizontal:absolute;mso-position-horizontal-relative:text;mso-position-vertical:absolute;mso-position-vertical-relative:text;v-text-anchor:top" o:gfxdata="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" strokeweight=".17625mm">
                 <v:textbox>
                   <w:txbxContent>
                     <w:p>
@@ -1915,6 +2510,7 @@
     </w:p>
     <w:p>
       <w:r>
+        <w:lastRenderedPageBreak/>
         <w:t>Dossier Projet + Présentation</w:t>
       </w:r>
     </w:p>
@@ -1994,7 +2590,7 @@
           </mc:Choice>
           <mc:Fallback>
             <w:pict>
-              <v:shape id="Zone de texte 13" o:spid="_x0000_s1031" type="#_x0000_t202" style="position:absolute;left:0;text-align:left;margin-left:135.55pt;margin-top:9.5pt;width:45.3pt;height:49pt;z-index:251666432;visibility:visible;mso-wrap-style:square;mso-wrap-distance-left:9pt;mso-wrap-distance-top:0;mso-wrap-distance-right:9pt;mso-wrap-distance-bottom:0;mso-position-horizontal:absolute;mso-position-horizontal-relative:text;mso-position-vertical:absolute;mso-position-vertical-relative:text;v-text-anchor:top" o:gfxdata="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" strokecolor="white" strokeweight=".17625mm">
+              <v:shape id="Zone de texte 13" o:spid="_x0000_s1034" type="#_x0000_t202" style="position:absolute;left:0;text-align:left;margin-left:135.55pt;margin-top:9.5pt;width:45.3pt;height:49pt;z-index:251666432;visibility:visible;mso-wrap-style:square;mso-wrap-distance-left:9pt;mso-wrap-distance-top:0;mso-wrap-distance-right:9pt;mso-wrap-distance-bottom:0;mso-position-horizontal:absolute;mso-position-horizontal-relative:text;mso-position-vertical:absolute;mso-position-vertical-relative:text;v-text-anchor:top" o:gfxdata="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" strokecolor="white" strokeweight=".17625mm">
                 <v:textbox>
                   <w:txbxContent>
                     <w:p>

</xml_diff>

<commit_message>
fin du boulot 29.03.2018
</commit_message>
<xml_diff>
--- a/Projet_B1_Infra.docx
+++ b/Projet_B1_Infra.docx
@@ -2349,6 +2349,9 @@
       </w:r>
     </w:p>
     <w:p>
+      <w:pPr>
+        <w:ind w:firstLine="708"/>
+      </w:pPr>
       <w:r>
         <w:t>Oui car l'interconnexion entre la société générale et les filiales passent par internet et requièrent donc des adresses publiques.</w:t>
       </w:r>
@@ -2359,14 +2362,15 @@
       </w:r>
     </w:p>
     <w:p>
+      <w:pPr>
+        <w:ind w:firstLine="708"/>
+      </w:pPr>
       <w:r>
         <w:t xml:space="preserve">On utilise </w:t>
       </w:r>
       <w:r>
         <w:t>des adresses privées</w:t>
       </w:r>
-      <w:bookmarkStart w:id="1" w:name="_GoBack"/>
-      <w:bookmarkEnd w:id="1"/>
       <w:r>
         <w:t xml:space="preserve"> pour les filiales en interne.</w:t>
       </w:r>
@@ -2408,15 +2412,45 @@
     </w:p>
     <w:p>
       <w:r>
+        <w:tab/>
+        <w:t>fait</w:t>
+      </w:r>
+    </w:p>
+    <w:p>
+      <w:r>
         <w:t xml:space="preserve">Sécurisez les accès sur vos éléments réseaux. </w:t>
       </w:r>
     </w:p>
+    <w:p/>
+    <w:p>
+      <w:r>
+        <w:t>fait</w:t>
+      </w:r>
+    </w:p>
+    <w:p>
+      <w:r>
+        <w:tab/>
+      </w:r>
+    </w:p>
+    <w:p/>
+    <w:p/>
+    <w:p/>
+    <w:p/>
     <w:p>
       <w:r>
         <w:t>Votre responsable vous interroge concernant le protocole Telnet. Il trouve qu’il n’est pas suffisamment sécurisé. Pourquoi, quelle autre solution proposez-vous ?</w:t>
       </w:r>
     </w:p>
-    <w:p/>
+    <w:p>
+      <w:r>
+        <w:t>Protocole Telnet n'est pas assez sécurisé car le texte est échangé en clair.</w:t>
+      </w:r>
+    </w:p>
+    <w:p>
+      <w:r>
+        <w:t>nous proposons le protocole SSH</w:t>
+      </w:r>
+    </w:p>
     <w:p/>
     <w:p>
       <w:r>
@@ -2430,7 +2464,6 @@
         <w:rPr>
           <w:noProof/>
         </w:rPr>
-        <w:lastRenderedPageBreak/>
         <mc:AlternateContent>
           <mc:Choice Requires="wps">
             <w:drawing>
@@ -2880,6 +2913,172 @@
       <w:r>
         <w:t>Conclusion</w:t>
       </w:r>
+    </w:p>
+    <w:p>
+      <w:pPr>
+        <w:ind w:firstLine="708"/>
+      </w:pPr>
+    </w:p>
+    <w:p>
+      <w:pPr>
+        <w:ind w:firstLine="708"/>
+      </w:pPr>
+    </w:p>
+    <w:p>
+      <w:pPr>
+        <w:pBdr>
+          <w:bottom w:val="single" w:sz="6" w:space="1" w:color="auto"/>
+        </w:pBdr>
+        <w:ind w:firstLine="708"/>
+      </w:pPr>
+    </w:p>
+    <w:p>
+      <w:pPr>
+        <w:ind w:firstLine="708"/>
+      </w:pPr>
+    </w:p>
+    <w:p>
+      <w:pPr>
+        <w:spacing w:after="0"/>
+      </w:pPr>
+    </w:p>
+    <w:p>
+      <w:pPr>
+        <w:spacing w:after="0"/>
+      </w:pPr>
+    </w:p>
+    <w:p>
+      <w:pPr>
+        <w:spacing w:after="0"/>
+      </w:pPr>
+      <w:r>
+        <w:t>*</w:t>
+      </w:r>
+    </w:p>
+    <w:p>
+      <w:pPr>
+        <w:spacing w:after="0"/>
+      </w:pPr>
+    </w:p>
+    <w:p>
+      <w:pPr>
+        <w:spacing w:after="0"/>
+      </w:pPr>
+    </w:p>
+    <w:p>
+      <w:pPr>
+        <w:spacing w:after="0"/>
+      </w:pPr>
+    </w:p>
+    <w:p>
+      <w:pPr>
+        <w:spacing w:after="0"/>
+      </w:pPr>
+    </w:p>
+    <w:p>
+      <w:pPr>
+        <w:spacing w:after="0"/>
+      </w:pPr>
+    </w:p>
+    <w:p>
+      <w:pPr>
+        <w:spacing w:after="0"/>
+      </w:pPr>
+    </w:p>
+    <w:p>
+      <w:pPr>
+        <w:spacing w:after="0"/>
+      </w:pPr>
+    </w:p>
+    <w:p>
+      <w:pPr>
+        <w:spacing w:after="0"/>
+      </w:pPr>
+    </w:p>
+    <w:p>
+      <w:pPr>
+        <w:spacing w:after="0"/>
+      </w:pPr>
+    </w:p>
+    <w:p>
+      <w:pPr>
+        <w:spacing w:after="0"/>
+      </w:pPr>
+    </w:p>
+    <w:p>
+      <w:pPr>
+        <w:spacing w:after="0"/>
+      </w:pPr>
+    </w:p>
+    <w:p>
+      <w:pPr>
+        <w:spacing w:after="0"/>
+      </w:pPr>
+    </w:p>
+    <w:p>
+      <w:pPr>
+        <w:spacing w:after="0"/>
+      </w:pPr>
+    </w:p>
+    <w:p>
+      <w:pPr>
+        <w:spacing w:after="0"/>
+      </w:pPr>
+      <w:r>
+        <w:t>ITMIT est composée de différents services : Vente, Production et Administration</w:t>
+      </w:r>
+    </w:p>
+    <w:p>
+      <w:pPr>
+        <w:spacing w:after="0"/>
+      </w:pPr>
+      <w:r>
+        <w:t>Chaque service intègre des utilisateurs.</w:t>
+      </w:r>
+    </w:p>
+    <w:p>
+      <w:pPr>
+        <w:spacing w:after="0"/>
+      </w:pPr>
+      <w:r>
+        <w:t>L’entreprise souhaite authentifier les utilisateurs lors de l’ouverture de session sur le réseau.</w:t>
+      </w:r>
+    </w:p>
+    <w:p>
+      <w:pPr>
+        <w:spacing w:after="0"/>
+      </w:pPr>
+      <w:r>
+        <w:t xml:space="preserve">Elle souhaite partager deux dossiers Public et Prive. </w:t>
+      </w:r>
+    </w:p>
+    <w:p>
+      <w:pPr>
+        <w:spacing w:after="0"/>
+      </w:pPr>
+      <w:r>
+        <w:t xml:space="preserve">Tous les services auront accès au dossier Public. Seul le service Administration aura accès au dossier Privé. </w:t>
+      </w:r>
+    </w:p>
+    <w:p>
+      <w:pPr>
+        <w:spacing w:after="0"/>
+      </w:pPr>
+      <w:r>
+        <w:t>Une station de supervision Linux est installée dans le service administration. Elle a pour objectif d’analyser les flux réseaux.</w:t>
+      </w:r>
+    </w:p>
+    <w:p>
+      <w:pPr>
+        <w:spacing w:after="0"/>
+      </w:pPr>
+      <w:r>
+        <w:t>Elle dispose d’un serveur Microsoft et des clients 7 et 10 et différentes distributions Linux.</w:t>
+      </w:r>
+    </w:p>
+    <w:p>
+      <w:bookmarkStart w:id="1" w:name="_GoBack"/>
+      <w:bookmarkEnd w:id="1"/>
     </w:p>
     <w:sectPr>
       <w:pgSz w:w="11906" w:h="16838"/>

</xml_diff>